<commit_message>
Finished (?) Question Entry Form
</commit_message>
<xml_diff>
--- a/ADMT_QENTRY_AID/AID.docx
+++ b/ADMT_QENTRY_AID/AID.docx
@@ -781,7 +781,16 @@
           <w:iCs/>
           <w:color w:val="8F8F8F" w:themeColor="text2" w:themeTint="80"/>
         </w:rPr>
-        <w:t xml:space="preserve">any user after the addition of the question, </w:t>
+        <w:t xml:space="preserve">the quiz taker </w:t>
+      </w:r>
+      <w:r>
+        <w:rPr>
+          <w:rFonts w:cs="Courier New"/>
+          <w:i/>
+          <w:iCs/>
+          <w:color w:val="8F8F8F" w:themeColor="text2" w:themeTint="80"/>
+        </w:rPr>
+        <w:t xml:space="preserve">after the addition of the question, </w:t>
       </w:r>
       <w:r>
         <w:rPr>
@@ -808,7 +817,43 @@
           <w:iCs/>
           <w:color w:val="8F8F8F" w:themeColor="text2" w:themeTint="80"/>
         </w:rPr>
-        <w:t>system will keep track of the flag)</w:t>
+        <w:t>system will keep track of the flag</w:t>
+      </w:r>
+      <w:r>
+        <w:rPr>
+          <w:rFonts w:cs="Courier New"/>
+          <w:i/>
+          <w:iCs/>
+          <w:color w:val="8F8F8F" w:themeColor="text2" w:themeTint="80"/>
+        </w:rPr>
+        <w:t xml:space="preserve"> and will be shown in the “</w:t>
+      </w:r>
+      <w:r>
+        <w:rPr>
+          <w:rFonts w:cs="Courier New"/>
+          <w:i/>
+          <w:iCs/>
+          <w:color w:val="8F8F8F" w:themeColor="text2" w:themeTint="80"/>
+        </w:rPr>
+        <w:t>View Questions”</w:t>
+      </w:r>
+      <w:r>
+        <w:rPr>
+          <w:rFonts w:cs="Courier New"/>
+          <w:i/>
+          <w:iCs/>
+          <w:color w:val="8F8F8F" w:themeColor="text2" w:themeTint="80"/>
+        </w:rPr>
+        <w:t xml:space="preserve"> form</w:t>
+      </w:r>
+      <w:r>
+        <w:rPr>
+          <w:rFonts w:cs="Courier New"/>
+          <w:i/>
+          <w:iCs/>
+          <w:color w:val="8F8F8F" w:themeColor="text2" w:themeTint="80"/>
+        </w:rPr>
+        <w:t>)</w:t>
       </w:r>
       <w:r>
         <w:rPr>
@@ -1103,7 +1148,25 @@
           <w:iCs/>
           <w:color w:val="8F8F8F" w:themeColor="text2" w:themeTint="80"/>
         </w:rPr>
-        <w:t>(note that this text will not be shown to any user after the entry of the question, except for within the ‘View Questions’ form</w:t>
+        <w:t xml:space="preserve">(note that this text will not be shown to any user after the entry of the question, except </w:t>
+      </w:r>
+      <w:r>
+        <w:rPr>
+          <w:rFonts w:cs="Courier New"/>
+          <w:i/>
+          <w:iCs/>
+          <w:color w:val="8F8F8F" w:themeColor="text2" w:themeTint="80"/>
+        </w:rPr>
+        <w:t>from</w:t>
+      </w:r>
+      <w:r>
+        <w:rPr>
+          <w:rFonts w:cs="Courier New"/>
+          <w:i/>
+          <w:iCs/>
+          <w:color w:val="8F8F8F" w:themeColor="text2" w:themeTint="80"/>
+        </w:rPr>
+        <w:t xml:space="preserve"> within the ‘View Questions’ form</w:t>
       </w:r>
       <w:r>
         <w:rPr>
@@ -1557,7 +1620,7 @@
                 <v:stroke joinstyle="miter"/>
                 <v:path gradientshapeok="t" o:connecttype="rect"/>
               </v:shapetype>
-              <v:shape id="Text Box 2" o:spid="_x0000_s1026" type="#_x0000_t202" style="position:absolute;left:0;text-align:left;margin-left:17.8pt;margin-top:24.3pt;width:450.1pt;height:41.2pt;z-index:251658242;visibility:visible;mso-wrap-style:square;mso-width-percent:0;mso-height-percent:0;mso-wrap-distance-left:9pt;mso-wrap-distance-top:3.6pt;mso-wrap-distance-right:9pt;mso-wrap-distance-bottom:3.6pt;mso-position-horizontal:absolute;mso-position-horizontal-relative:text;mso-position-vertical:absolute;mso-position-vertical-relative:text;mso-width-percent:0;mso-height-percent:0;mso-width-relative:margin;mso-height-relative:margin;v-text-anchor:top" o:gfxdata="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" filled="f" strokecolor="#088 [3200]">
+              <v:shape id="Text Box 2" o:spid="_x0000_s1026" type="#_x0000_t202" style="position:absolute;left:0;text-align:left;margin-left:17.8pt;margin-top:24.3pt;width:450.1pt;height:41.2pt;z-index:251658242;visibility:visible;mso-wrap-style:square;mso-width-percent:0;mso-height-percent:0;mso-wrap-distance-left:9pt;mso-wrap-distance-top:3.6pt;mso-wrap-distance-right:9pt;mso-wrap-distance-bottom:3.6pt;mso-position-horizontal:absolute;mso-position-horizontal-relative:text;mso-position-vertical:absolute;mso-position-vertical-relative:text;mso-width-percent:0;mso-height-percent:0;mso-width-relative:margin;mso-height-relative:margin;v-text-anchor:top" o:gfxdata="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" filled="f" strokecolor="#088 [3200]">
                 <v:stroke joinstyle="round"/>
                 <v:textbox>
                   <w:txbxContent>
@@ -1599,6 +1662,100 @@
           <w:rFonts w:cs="Courier New"/>
         </w:rPr>
         <w:t xml:space="preserve"> </w:t>
+      </w:r>
+    </w:p>
+    <w:p>
+      <w:pPr>
+        <w:spacing w:after="0" w:line="276" w:lineRule="auto"/>
+        <w:ind w:left="284"/>
+        <w:rPr>
+          <w:rFonts w:cs="Courier New"/>
+          <w:color w:val="008888" w:themeColor="background1"/>
+        </w:rPr>
+      </w:pPr>
+    </w:p>
+    <w:p>
+      <w:pPr>
+        <w:spacing w:after="0" w:line="276" w:lineRule="auto"/>
+        <w:ind w:left="284"/>
+        <w:rPr>
+          <w:rFonts w:cs="Courier New"/>
+          <w:i/>
+          <w:iCs/>
+          <w:color w:val="8F8F8F" w:themeColor="text2" w:themeTint="80"/>
+        </w:rPr>
+      </w:pPr>
+      <w:r>
+        <w:rPr>
+          <w:rFonts w:cs="Courier New"/>
+          <w:i/>
+          <w:iCs/>
+          <w:color w:val="8F8F8F" w:themeColor="text2" w:themeTint="80"/>
+        </w:rPr>
+        <w:t xml:space="preserve">To add an answer, </w:t>
+      </w:r>
+      <w:r>
+        <w:rPr>
+          <w:rFonts w:cs="Courier New"/>
+          <w:i/>
+          <w:iCs/>
+          <w:color w:val="8F8F8F" w:themeColor="text2" w:themeTint="80"/>
+        </w:rPr>
+        <w:t xml:space="preserve">simply add </w:t>
+      </w:r>
+      <w:r>
+        <w:rPr>
+          <w:rFonts w:cs="Courier New"/>
+          <w:i/>
+          <w:iCs/>
+          <w:color w:val="8F8F8F" w:themeColor="text2" w:themeTint="80"/>
+        </w:rPr>
+        <w:t xml:space="preserve">one of the </w:t>
+      </w:r>
+      <w:r>
+        <w:rPr>
+          <w:rFonts w:cs="Courier New"/>
+          <w:i/>
+          <w:iCs/>
+          <w:color w:val="8F8F8F" w:themeColor="text2" w:themeTint="80"/>
+        </w:rPr>
+        <w:t>options</w:t>
+      </w:r>
+      <w:r>
+        <w:rPr>
+          <w:rFonts w:cs="Courier New"/>
+          <w:i/>
+          <w:iCs/>
+          <w:color w:val="8F8F8F" w:themeColor="text2" w:themeTint="80"/>
+        </w:rPr>
+        <w:t xml:space="preserve"> from </w:t>
+      </w:r>
+      <w:r>
+        <w:rPr>
+          <w:rFonts w:cs="Courier New"/>
+          <w:i/>
+          <w:iCs/>
+          <w:color w:val="8F8F8F" w:themeColor="text2" w:themeTint="80"/>
+        </w:rPr>
+        <w:t xml:space="preserve">section 1.1.5.1: </w:t>
+      </w:r>
+      <w:r>
+        <w:rPr>
+          <w:rFonts w:cs="Courier New"/>
+          <w:i/>
+          <w:iCs/>
+          <w:color w:val="8F8F8F" w:themeColor="text2" w:themeTint="80"/>
+        </w:rPr>
+        <w:t>“</w:t>
+      </w:r>
+      <w:r>
+        <w:rPr>
+          <w:rFonts w:cs="Courier New"/>
+          <w:i/>
+          <w:iCs/>
+          <w:color w:val="8F8F8F" w:themeColor="text2" w:themeTint="80"/>
+        </w:rPr>
+        <w:t>True/False Acceptance”</w:t>
       </w:r>
     </w:p>
     <w:p>
@@ -1742,7 +1899,7 @@
           </mc:Choice>
           <mc:Fallback>
             <w:pict>
-              <v:shape w14:anchorId="4ED7D60E" id="_x0000_s1027" type="#_x0000_t202" style="position:absolute;left:0;text-align:left;margin-left:17.85pt;margin-top:22.65pt;width:450.1pt;height:41.2pt;z-index:251658240;visibility:visible;mso-wrap-style:square;mso-width-percent:0;mso-height-percent:0;mso-wrap-distance-left:9pt;mso-wrap-distance-top:3.6pt;mso-wrap-distance-right:9pt;mso-wrap-distance-bottom:3.6pt;mso-position-horizontal:absolute;mso-position-horizontal-relative:text;mso-position-vertical:absolute;mso-position-vertical-relative:text;mso-width-percent:0;mso-height-percent:0;mso-width-relative:margin;mso-height-relative:margin;v-text-anchor:top" o:gfxdata="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" filled="f" strokecolor="#088 [3200]">
+              <v:shape w14:anchorId="4ED7D60E" id="_x0000_s1027" type="#_x0000_t202" style="position:absolute;left:0;text-align:left;margin-left:17.85pt;margin-top:22.65pt;width:450.1pt;height:41.2pt;z-index:251658240;visibility:visible;mso-wrap-style:square;mso-width-percent:0;mso-height-percent:0;mso-wrap-distance-left:9pt;mso-wrap-distance-top:3.6pt;mso-wrap-distance-right:9pt;mso-wrap-distance-bottom:3.6pt;mso-position-horizontal:absolute;mso-position-horizontal-relative:text;mso-position-vertical:absolute;mso-position-vertical-relative:text;mso-width-percent:0;mso-height-percent:0;mso-width-relative:margin;mso-height-relative:margin;v-text-anchor:top" o:gfxdata="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" filled="f" strokecolor="#088 [3200]">
                 <v:stroke joinstyle="round"/>
                 <v:textbox>
                   <w:txbxContent>
@@ -1835,12 +1992,13 @@
           <w:rFonts w:cs="Courier New"/>
           <w:i/>
           <w:iCs/>
+          <w:noProof/>
           <w:color w:val="8F8F8F" w:themeColor="text2" w:themeTint="80"/>
         </w:rPr>
         <mc:AlternateContent>
           <mc:Choice Requires="wps">
             <w:drawing>
-              <wp:anchor distT="45720" distB="45720" distL="114300" distR="114300" simplePos="0" relativeHeight="251658241" behindDoc="1" locked="0" layoutInCell="1" allowOverlap="1" wp14:anchorId="510E5484" wp14:editId="6CA7AFD2">
+              <wp:anchor distT="45720" distB="45720" distL="114300" distR="114300" simplePos="0" relativeHeight="251658241" behindDoc="1" locked="0" layoutInCell="1" allowOverlap="1" wp14:anchorId="510E5484" wp14:editId="10F74CB6">
                 <wp:simplePos x="0" y="0"/>
                 <wp:positionH relativeFrom="column">
                   <wp:posOffset>226695</wp:posOffset>
@@ -1961,7 +2119,7 @@
           </mc:Choice>
           <mc:Fallback>
             <w:pict>
-              <v:shape w14:anchorId="510E5484" id="_x0000_s1028" type="#_x0000_t202" style="position:absolute;left:0;text-align:left;margin-left:17.85pt;margin-top:87.4pt;width:450.1pt;height:41.2pt;z-index:-251658239;visibility:visible;mso-wrap-style:square;mso-width-percent:0;mso-height-percent:0;mso-wrap-distance-left:9pt;mso-wrap-distance-top:3.6pt;mso-wrap-distance-right:9pt;mso-wrap-distance-bottom:3.6pt;mso-position-horizontal:absolute;mso-position-horizontal-relative:text;mso-position-vertical:absolute;mso-position-vertical-relative:text;mso-width-percent:0;mso-height-percent:0;mso-width-relative:margin;mso-height-relative:margin;v-text-anchor:top" o:gfxdata="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" filled="f" strokecolor="#088 [3200]">
+              <v:shape w14:anchorId="510E5484" id="_x0000_s1028" type="#_x0000_t202" style="position:absolute;left:0;text-align:left;margin-left:17.85pt;margin-top:87.4pt;width:450.1pt;height:41.2pt;z-index:-251658239;visibility:visible;mso-wrap-style:square;mso-width-percent:0;mso-height-percent:0;mso-wrap-distance-left:9pt;mso-wrap-distance-top:3.6pt;mso-wrap-distance-right:9pt;mso-wrap-distance-bottom:3.6pt;mso-position-horizontal:absolute;mso-position-horizontal-relative:text;mso-position-vertical:absolute;mso-position-vertical-relative:text;mso-width-percent:0;mso-height-percent:0;mso-width-relative:margin;mso-height-relative:margin;v-text-anchor:top" o:gfxdata="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" filled="f" strokecolor="#088 [3200]">
                 <v:stroke joinstyle="round"/>
                 <v:textbox>
                   <w:txbxContent>
@@ -2063,66 +2221,247 @@
     </w:p>
     <w:p>
       <w:pPr>
-        <w:rPr>
-          <w:rFonts w:cs="Courier New"/>
-        </w:rPr>
-      </w:pPr>
-      <w:r>
-        <w:rPr>
-          <w:rFonts w:cs="Courier New"/>
-        </w:rPr>
-        <w:t xml:space="preserve">1.1.4.3 – MC Syntax </w:t>
-      </w:r>
-    </w:p>
-    <w:p>
-      <w:pPr>
-        <w:rPr>
-          <w:rFonts w:cs="Courier New"/>
-        </w:rPr>
-      </w:pPr>
-      <w:r>
-        <w:rPr>
-          <w:rFonts w:cs="Courier New"/>
-        </w:rPr>
-        <w:t>Questions</w:t>
-      </w:r>
-      <w:r>
-        <w:rPr>
-          <w:rFonts w:cs="Courier New"/>
-        </w:rPr>
-        <w:t xml:space="preserve"> (In the “Enter Question” box)</w:t>
-      </w:r>
-      <w:r>
-        <w:rPr>
-          <w:rFonts w:cs="Courier New"/>
-        </w:rPr>
-        <w:t>:</w:t>
-      </w:r>
-    </w:p>
-    <w:p>
-      <w:pPr>
-        <w:rPr>
-          <w:rFonts w:cs="Courier New"/>
-          <w:i/>
-          <w:iCs/>
-          <w:color w:val="8F8F8F" w:themeColor="text2" w:themeTint="80"/>
-        </w:rPr>
-      </w:pPr>
-      <w:r>
-        <w:rPr>
-          <w:rFonts w:cs="Courier New"/>
+        <w:spacing w:after="0" w:line="276" w:lineRule="auto"/>
+        <w:ind w:left="284"/>
+        <w:rPr>
+          <w:rFonts w:cs="Courier New"/>
+          <w:i/>
+          <w:iCs/>
+          <w:color w:val="8F8F8F" w:themeColor="text2" w:themeTint="80"/>
+        </w:rPr>
+      </w:pPr>
+      <w:r>
+        <w:rPr>
+          <w:rFonts w:cs="Courier New"/>
+          <w:i/>
+          <w:iCs/>
+          <w:color w:val="8F8F8F" w:themeColor="text2" w:themeTint="80"/>
+        </w:rPr>
+        <w:t>To add an answer, simply add one of the options from section 1.1.5.1: “True/False Acceptance</w:t>
+      </w:r>
+      <w:r>
+        <w:rPr>
+          <w:rFonts w:cs="Courier New"/>
+          <w:i/>
+          <w:iCs/>
+          <w:color w:val="8F8F8F" w:themeColor="text2" w:themeTint="80"/>
+        </w:rPr>
+        <w:t>;</w:t>
+      </w:r>
+      <w:r>
+        <w:rPr>
+          <w:rFonts w:cs="Courier New"/>
+          <w:i/>
+          <w:iCs/>
+          <w:color w:val="8F8F8F" w:themeColor="text2" w:themeTint="80"/>
+        </w:rPr>
+        <w:t>”</w:t>
+      </w:r>
+      <w:r>
+        <w:rPr>
+          <w:rFonts w:cs="Courier New"/>
+          <w:i/>
+          <w:iCs/>
+          <w:color w:val="8F8F8F" w:themeColor="text2" w:themeTint="80"/>
+        </w:rPr>
+        <w:t xml:space="preserve"> example:</w:t>
+      </w:r>
+      <w:r>
+        <w:rPr>
+          <w:rFonts w:cs="Courier New"/>
+          <w:i/>
+          <w:iCs/>
+          <w:color w:val="8F8F8F" w:themeColor="text2" w:themeTint="80"/>
+        </w:rPr>
+        <w:t xml:space="preserve"> </w:t>
+      </w:r>
+    </w:p>
+    <w:p>
+      <w:pPr>
+        <w:rPr>
+          <w:rFonts w:cs="Courier New"/>
+        </w:rPr>
+      </w:pPr>
+      <w:r>
+        <w:rPr>
+          <w:rFonts w:cs="Courier New"/>
+          <w:i/>
+          <w:iCs/>
           <w:noProof/>
+          <w:color w:val="8F8F8F" w:themeColor="text2" w:themeTint="80"/>
         </w:rPr>
         <mc:AlternateContent>
           <mc:Choice Requires="wps">
             <w:drawing>
-              <wp:anchor distT="45720" distB="45720" distL="114300" distR="114300" simplePos="0" relativeHeight="251658243" behindDoc="1" locked="0" layoutInCell="1" allowOverlap="1" wp14:anchorId="52D05E66" wp14:editId="0BC8F9F0">
+              <wp:anchor distT="45720" distB="45720" distL="114300" distR="114300" simplePos="0" relativeHeight="251662341" behindDoc="1" locked="0" layoutInCell="1" allowOverlap="1" wp14:anchorId="3B4E2681" wp14:editId="42D86396">
+                <wp:simplePos x="0" y="0"/>
+                <wp:positionH relativeFrom="column">
+                  <wp:posOffset>227279</wp:posOffset>
+                </wp:positionH>
+                <wp:positionV relativeFrom="paragraph">
+                  <wp:posOffset>60064</wp:posOffset>
+                </wp:positionV>
+                <wp:extent cx="5716270" cy="295991"/>
+                <wp:effectExtent l="0" t="0" r="17780" b="27940"/>
+                <wp:wrapNone/>
+                <wp:docPr id="7" name="Text Box 2"/>
+                <wp:cNvGraphicFramePr>
+                  <a:graphicFrameLocks xmlns:a="http://schemas.openxmlformats.org/drawingml/2006/main"/>
+                </wp:cNvGraphicFramePr>
+                <a:graphic xmlns:a="http://schemas.openxmlformats.org/drawingml/2006/main">
+                  <a:graphicData uri="http://schemas.microsoft.com/office/word/2010/wordprocessingShape">
+                    <wps:wsp>
+                      <wps:cNvSpPr txBox="1">
+                        <a:spLocks noChangeArrowheads="1"/>
+                      </wps:cNvSpPr>
+                      <wps:spPr bwMode="auto">
+                        <a:xfrm>
+                          <a:off x="0" y="0"/>
+                          <a:ext cx="5716270" cy="295991"/>
+                        </a:xfrm>
+                        <a:prstGeom prst="rect">
+                          <a:avLst/>
+                        </a:prstGeom>
+                        <a:noFill/>
+                        <a:ln w="9525" cap="flat" cmpd="sng" algn="ctr">
+                          <a:solidFill>
+                            <a:schemeClr val="tx2">
+                              <a:lumMod val="75000"/>
+                              <a:lumOff val="25000"/>
+                            </a:schemeClr>
+                          </a:solidFill>
+                          <a:prstDash val="solid"/>
+                          <a:round/>
+                          <a:headEnd type="none" w="med" len="med"/>
+                          <a:tailEnd type="none" w="med" len="med"/>
+                        </a:ln>
+                      </wps:spPr>
+                      <wps:style>
+                        <a:lnRef idx="0">
+                          <a:scrgbClr r="0" g="0" b="0"/>
+                        </a:lnRef>
+                        <a:fillRef idx="0">
+                          <a:scrgbClr r="0" g="0" b="0"/>
+                        </a:fillRef>
+                        <a:effectRef idx="0">
+                          <a:scrgbClr r="0" g="0" b="0"/>
+                        </a:effectRef>
+                        <a:fontRef idx="minor">
+                          <a:schemeClr val="dk1"/>
+                        </a:fontRef>
+                      </wps:style>
+                      <wps:txbx>
+                        <w:txbxContent>
+                          <w:p>
+                            <w:pPr>
+                              <w:rPr>
+                                <w:rFonts w:cs="Courier New"/>
+                                <w:i/>
+                                <w:iCs/>
+                                <w:color w:val="8F8F8F" w:themeColor="text2" w:themeTint="80"/>
+                              </w:rPr>
+                            </w:pPr>
+                            <w:r>
+                              <w:rPr>
+                                <w:rFonts w:cs="Courier New"/>
+                                <w:i/>
+                                <w:iCs/>
+                                <w:color w:val="8F8F8F" w:themeColor="text2" w:themeTint="80"/>
+                              </w:rPr>
+                              <w:t>True</w:t>
+                            </w:r>
+                          </w:p>
+                        </w:txbxContent>
+                      </wps:txbx>
+                      <wps:bodyPr rot="0" vert="horz" wrap="square" lIns="91440" tIns="45720" rIns="91440" bIns="45720" anchor="t" anchorCtr="0">
+                        <a:noAutofit/>
+                      </wps:bodyPr>
+                    </wps:wsp>
+                  </a:graphicData>
+                </a:graphic>
+                <wp14:sizeRelH relativeFrom="margin">
+                  <wp14:pctWidth>0</wp14:pctWidth>
+                </wp14:sizeRelH>
+                <wp14:sizeRelV relativeFrom="margin">
+                  <wp14:pctHeight>0</wp14:pctHeight>
+                </wp14:sizeRelV>
+              </wp:anchor>
+            </w:drawing>
+          </mc:Choice>
+          <mc:Fallback>
+            <w:pict>
+              <v:shape w14:anchorId="3B4E2681" id="_x0000_s1029" type="#_x0000_t202" style="position:absolute;margin-left:17.9pt;margin-top:4.75pt;width:450.1pt;height:23.3pt;z-index:-251654139;visibility:visible;mso-wrap-style:square;mso-width-percent:0;mso-height-percent:0;mso-wrap-distance-left:9pt;mso-wrap-distance-top:3.6pt;mso-wrap-distance-right:9pt;mso-wrap-distance-bottom:3.6pt;mso-position-horizontal:absolute;mso-position-horizontal-relative:text;mso-position-vertical:absolute;mso-position-vertical-relative:text;mso-width-percent:0;mso-height-percent:0;mso-width-relative:margin;mso-height-relative:margin;v-text-anchor:top" o:gfxdata="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" filled="f" strokecolor="#575757 [2431]">
+                <v:stroke joinstyle="round"/>
+                <v:textbox>
+                  <w:txbxContent>
+                    <w:p>
+                      <w:pPr>
+                        <w:rPr>
+                          <w:rFonts w:cs="Courier New"/>
+                          <w:i/>
+                          <w:iCs/>
+                          <w:color w:val="8F8F8F" w:themeColor="text2" w:themeTint="80"/>
+                        </w:rPr>
+                      </w:pPr>
+                      <w:r>
+                        <w:rPr>
+                          <w:rFonts w:cs="Courier New"/>
+                          <w:i/>
+                          <w:iCs/>
+                          <w:color w:val="8F8F8F" w:themeColor="text2" w:themeTint="80"/>
+                        </w:rPr>
+                        <w:t>True</w:t>
+                      </w:r>
+                    </w:p>
+                  </w:txbxContent>
+                </v:textbox>
+              </v:shape>
+            </w:pict>
+          </mc:Fallback>
+        </mc:AlternateContent>
+      </w:r>
+    </w:p>
+    <w:p>
+      <w:pPr>
+        <w:rPr>
+          <w:rFonts w:cs="Courier New"/>
+        </w:rPr>
+      </w:pPr>
+    </w:p>
+    <w:p>
+      <w:pPr>
+        <w:rPr>
+          <w:rFonts w:cs="Courier New"/>
+        </w:rPr>
+      </w:pPr>
+      <w:r>
+        <w:rPr>
+          <w:rFonts w:cs="Courier New"/>
+        </w:rPr>
+        <w:t xml:space="preserve">1.1.4.3 – MC Syntax </w:t>
+      </w:r>
+    </w:p>
+    <w:p>
+      <w:pPr>
+        <w:rPr>
+          <w:rFonts w:cs="Courier New"/>
+        </w:rPr>
+      </w:pPr>
+      <w:r>
+        <w:rPr>
+          <w:rFonts w:cs="Courier New"/>
+          <w:noProof/>
+        </w:rPr>
+        <mc:AlternateContent>
+          <mc:Choice Requires="wps">
+            <w:drawing>
+              <wp:anchor distT="45720" distB="45720" distL="114300" distR="114300" simplePos="0" relativeHeight="251658243" behindDoc="1" locked="0" layoutInCell="1" allowOverlap="1" wp14:anchorId="52D05E66" wp14:editId="10F8767E">
                 <wp:simplePos x="0" y="0"/>
                 <wp:positionH relativeFrom="column">
                   <wp:posOffset>226695</wp:posOffset>
                 </wp:positionH>
                 <wp:positionV relativeFrom="paragraph">
-                  <wp:posOffset>483184</wp:posOffset>
+                  <wp:posOffset>308063</wp:posOffset>
                 </wp:positionV>
                 <wp:extent cx="5716270" cy="1188720"/>
                 <wp:effectExtent l="0" t="0" r="17780" b="11430"/>
@@ -2185,11 +2524,13 @@
                               <w:spacing w:after="0"/>
                               <w:rPr>
                                 <w:color w:val="E7E6E6" w:themeColor="background2"/>
+                                <w:lang w:val="fr-CA"/>
                               </w:rPr>
                             </w:pPr>
                             <w:r>
                               <w:rPr>
                                 <w:color w:val="E7E6E6" w:themeColor="background2"/>
+                                <w:lang w:val="fr-CA"/>
                               </w:rPr>
                               <w:t>&lt;Question&gt;</w:t>
                             </w:r>
@@ -2199,6 +2540,7 @@
                               <w:spacing w:after="0"/>
                               <w:rPr>
                                 <w:color w:val="E7E6E6" w:themeColor="background2"/>
+                                <w:lang w:val="fr-CA"/>
                               </w:rPr>
                             </w:pPr>
                           </w:p>
@@ -2319,7 +2661,7 @@
           </mc:Choice>
           <mc:Fallback>
             <w:pict>
-              <v:shape w14:anchorId="52D05E66" id="Text Box 3" o:spid="_x0000_s1029" type="#_x0000_t202" style="position:absolute;margin-left:17.85pt;margin-top:38.05pt;width:450.1pt;height:93.6pt;z-index:-251658237;visibility:visible;mso-wrap-style:square;mso-width-percent:0;mso-height-percent:0;mso-wrap-distance-left:9pt;mso-wrap-distance-top:3.6pt;mso-wrap-distance-right:9pt;mso-wrap-distance-bottom:3.6pt;mso-position-horizontal:absolute;mso-position-horizontal-relative:text;mso-position-vertical:absolute;mso-position-vertical-relative:text;mso-width-percent:0;mso-height-percent:0;mso-width-relative:margin;mso-height-relative:margin;v-text-anchor:top" o:gfxdata="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" filled="f" strokecolor="#088 [3200]">
+              <v:shape w14:anchorId="52D05E66" id="Text Box 3" o:spid="_x0000_s1030" type="#_x0000_t202" style="position:absolute;margin-left:17.85pt;margin-top:24.25pt;width:450.1pt;height:93.6pt;z-index:-251658237;visibility:visible;mso-wrap-style:square;mso-width-percent:0;mso-height-percent:0;mso-wrap-distance-left:9pt;mso-wrap-distance-top:3.6pt;mso-wrap-distance-right:9pt;mso-wrap-distance-bottom:3.6pt;mso-position-horizontal:absolute;mso-position-horizontal-relative:text;mso-position-vertical:absolute;mso-position-vertical-relative:text;mso-width-percent:0;mso-height-percent:0;mso-width-relative:margin;mso-height-relative:margin;v-text-anchor:top" o:gfxdata="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" filled="f" strokecolor="#088 [3200]">
                 <v:stroke joinstyle="round"/>
                 <v:textbox>
                   <w:txbxContent>
@@ -2328,11 +2670,13 @@
                         <w:spacing w:after="0"/>
                         <w:rPr>
                           <w:color w:val="E7E6E6" w:themeColor="background2"/>
+                          <w:lang w:val="fr-CA"/>
                         </w:rPr>
                       </w:pPr>
                       <w:r>
                         <w:rPr>
                           <w:color w:val="E7E6E6" w:themeColor="background2"/>
+                          <w:lang w:val="fr-CA"/>
                         </w:rPr>
                         <w:t>&lt;Question&gt;</w:t>
                       </w:r>
@@ -2342,6 +2686,7 @@
                         <w:spacing w:after="0"/>
                         <w:rPr>
                           <w:color w:val="E7E6E6" w:themeColor="background2"/>
+                          <w:lang w:val="fr-CA"/>
                         </w:rPr>
                       </w:pPr>
                     </w:p>
@@ -2454,6 +2799,31 @@
       <w:r>
         <w:rPr>
           <w:rFonts w:cs="Courier New"/>
+        </w:rPr>
+        <w:t>Questions</w:t>
+      </w:r>
+      <w:r>
+        <w:rPr>
+          <w:rFonts w:cs="Courier New"/>
+        </w:rPr>
+        <w:t xml:space="preserve"> (In the “Enter Question” box)</w:t>
+      </w:r>
+      <w:r>
+        <w:rPr>
+          <w:rFonts w:cs="Courier New"/>
+        </w:rPr>
+        <w:t>:</w:t>
+      </w:r>
+    </w:p>
+    <w:p>
+      <w:pPr>
+        <w:rPr>
+          <w:rFonts w:cs="Courier New"/>
+        </w:rPr>
+      </w:pPr>
+      <w:r>
+        <w:rPr>
+          <w:rFonts w:cs="Courier New"/>
           <w:i/>
           <w:iCs/>
           <w:color w:val="8F8F8F" w:themeColor="text2" w:themeTint="80"/>
@@ -2534,13 +2904,6 @@
         </w:rPr>
         <w:t>and the quiz taker will see them in the same structure as they are written.</w:t>
       </w:r>
-    </w:p>
-    <w:p>
-      <w:pPr>
-        <w:rPr>
-          <w:rFonts w:cs="Courier New"/>
-        </w:rPr>
-      </w:pPr>
     </w:p>
     <w:p>
       <w:pPr>
@@ -2668,7 +3031,7 @@
           </mc:Choice>
           <mc:Fallback>
             <w:pict>
-              <v:shape w14:anchorId="1A07112F" id="Text Box 4" o:spid="_x0000_s1030" type="#_x0000_t202" style="position:absolute;margin-left:17.85pt;margin-top:21.15pt;width:450.1pt;height:24.95pt;z-index:-251658236;visibility:visible;mso-wrap-style:square;mso-width-percent:0;mso-height-percent:0;mso-wrap-distance-left:9pt;mso-wrap-distance-top:3.6pt;mso-wrap-distance-right:9pt;mso-wrap-distance-bottom:3.6pt;mso-position-horizontal:absolute;mso-position-horizontal-relative:text;mso-position-vertical:absolute;mso-position-vertical-relative:text;mso-width-percent:0;mso-height-percent:0;mso-width-relative:margin;mso-height-relative:margin;v-text-anchor:top" o:gfxdata="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" filled="f" strokecolor="#088 [3200]">
+              <v:shape w14:anchorId="1A07112F" id="Text Box 4" o:spid="_x0000_s1031" type="#_x0000_t202" style="position:absolute;margin-left:17.85pt;margin-top:21.15pt;width:450.1pt;height:24.95pt;z-index:-251658236;visibility:visible;mso-wrap-style:square;mso-width-percent:0;mso-height-percent:0;mso-wrap-distance-left:9pt;mso-wrap-distance-top:3.6pt;mso-wrap-distance-right:9pt;mso-wrap-distance-bottom:3.6pt;mso-position-horizontal:absolute;mso-position-horizontal-relative:text;mso-position-vertical:absolute;mso-position-vertical-relative:text;mso-width-percent:0;mso-height-percent:0;mso-width-relative:margin;mso-height-relative:margin;v-text-anchor:top" o:gfxdata="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" filled="f" strokecolor="#088 [3200]">
                 <v:stroke joinstyle="round"/>
                 <v:textbox>
                   <w:txbxContent>
@@ -3050,7 +3413,7 @@
           </mc:Choice>
           <mc:Fallback>
             <w:pict>
-              <v:shape w14:anchorId="2A96459B" id="Text Box 5" o:spid="_x0000_s1031" type="#_x0000_t202" style="position:absolute;margin-left:17.85pt;margin-top:25.95pt;width:450.1pt;height:101.95pt;z-index:-251658235;visibility:visible;mso-wrap-style:square;mso-width-percent:0;mso-height-percent:0;mso-wrap-distance-left:9pt;mso-wrap-distance-top:3.6pt;mso-wrap-distance-right:9pt;mso-wrap-distance-bottom:3.6pt;mso-position-horizontal:absolute;mso-position-horizontal-relative:text;mso-position-vertical:absolute;mso-position-vertical-relative:text;mso-width-percent:0;mso-height-percent:0;mso-width-relative:margin;mso-height-relative:margin;v-text-anchor:top" o:gfxdata="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" filled="f" strokecolor="#088 [3200]">
+              <v:shape w14:anchorId="2A96459B" id="Text Box 5" o:spid="_x0000_s1032" type="#_x0000_t202" style="position:absolute;margin-left:17.85pt;margin-top:25.95pt;width:450.1pt;height:101.95pt;z-index:-251658235;visibility:visible;mso-wrap-style:square;mso-width-percent:0;mso-height-percent:0;mso-wrap-distance-left:9pt;mso-wrap-distance-top:3.6pt;mso-wrap-distance-right:9pt;mso-wrap-distance-bottom:3.6pt;mso-position-horizontal:absolute;mso-position-horizontal-relative:text;mso-position-vertical:absolute;mso-position-vertical-relative:text;mso-width-percent:0;mso-height-percent:0;mso-width-relative:margin;mso-height-relative:margin;v-text-anchor:top" o:gfxdata="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" filled="f" strokecolor="#088 [3200]">
                 <v:stroke joinstyle="round"/>
                 <v:textbox>
                   <w:txbxContent>
@@ -3441,7 +3804,7 @@
           </mc:Choice>
           <mc:Fallback>
             <w:pict>
-              <v:shape w14:anchorId="69A705A9" id="Text Box 6" o:spid="_x0000_s1032" type="#_x0000_t202" style="position:absolute;margin-left:17.85pt;margin-top:21.2pt;width:450.1pt;height:25.8pt;z-index:-251656187;visibility:visible;mso-wrap-style:square;mso-width-percent:0;mso-height-percent:0;mso-wrap-distance-left:9pt;mso-wrap-distance-top:3.6pt;mso-wrap-distance-right:9pt;mso-wrap-distance-bottom:3.6pt;mso-position-horizontal:absolute;mso-position-horizontal-relative:text;mso-position-vertical:absolute;mso-position-vertical-relative:text;mso-width-percent:0;mso-height-percent:0;mso-width-relative:margin;mso-height-relative:margin;v-text-anchor:top" o:gfxdata="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" filled="f" strokecolor="#088 [3200]">
+              <v:shape w14:anchorId="69A705A9" id="Text Box 6" o:spid="_x0000_s1033" type="#_x0000_t202" style="position:absolute;margin-left:17.85pt;margin-top:21.2pt;width:450.1pt;height:25.8pt;z-index:-251656187;visibility:visible;mso-wrap-style:square;mso-width-percent:0;mso-height-percent:0;mso-wrap-distance-left:9pt;mso-wrap-distance-top:3.6pt;mso-wrap-distance-right:9pt;mso-wrap-distance-bottom:3.6pt;mso-position-horizontal:absolute;mso-position-horizontal-relative:text;mso-position-vertical:absolute;mso-position-vertical-relative:text;mso-width-percent:0;mso-height-percent:0;mso-width-relative:margin;mso-height-relative:margin;v-text-anchor:top" o:gfxdata="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" filled="f" strokecolor="#088 [3200]">
                 <v:stroke joinstyle="round"/>
                 <v:textbox>
                   <w:txbxContent>
@@ -3473,46 +3836,6 @@
         </w:rPr>
         <w:t>In the answer box:</w:t>
       </w:r>
-    </w:p>
-    <w:p>
-      <w:pPr>
-        <w:rPr>
-          <w:rFonts w:cs="Courier New"/>
-          <w:i/>
-          <w:iCs/>
-          <w:color w:val="8F8F8F" w:themeColor="text2" w:themeTint="80"/>
-        </w:rPr>
-      </w:pPr>
-    </w:p>
-    <w:p>
-      <w:pPr>
-        <w:rPr>
-          <w:rFonts w:cs="Courier New"/>
-          <w:i/>
-          <w:iCs/>
-          <w:color w:val="8F8F8F" w:themeColor="text2" w:themeTint="80"/>
-        </w:rPr>
-      </w:pPr>
-    </w:p>
-    <w:p>
-      <w:pPr>
-        <w:rPr>
-          <w:rFonts w:cs="Courier New"/>
-          <w:i/>
-          <w:iCs/>
-          <w:color w:val="8F8F8F" w:themeColor="text2" w:themeTint="80"/>
-        </w:rPr>
-      </w:pPr>
-    </w:p>
-    <w:p>
-      <w:pPr>
-        <w:rPr>
-          <w:rFonts w:cs="Courier New"/>
-          <w:i/>
-          <w:iCs/>
-          <w:color w:val="8F8F8F" w:themeColor="text2" w:themeTint="80"/>
-        </w:rPr>
-      </w:pPr>
     </w:p>
     <w:p>
       <w:pPr>
@@ -5305,7 +5628,7 @@
   <w:style w:type="paragraph" w:default="1" w:styleId="Normal">
     <w:name w:val="Normal"/>
     <w:qFormat/>
-    <w:rsid w:val="0041323C"/>
+    <w:rsid w:val="006D1C5F"/>
   </w:style>
   <w:style w:type="paragraph" w:styleId="Heading1">
     <w:name w:val="heading 1"/>

</xml_diff>